<commit_message>
[PPMS]: lab2 report updt
</commit_message>
<xml_diff>
--- a/semester_7/Proektirovanie_po_mikroprocessornyh_system/labs/lab2/lab2_b.docx
+++ b/semester_7/Proektirovanie_po_mikroprocessornyh_system/labs/lab2/lab2_b.docx
@@ -157,7 +157,6 @@
           <w:rFonts w:ascii="Times New Roman" w:eastAsia="Calibri" w:hAnsi="Times New Roman" w:cs="Times New Roman"/>
           <w:sz w:val="28"/>
           <w:szCs w:val="28"/>
-          <w:lang w:val="en-US"/>
         </w:rPr>
       </w:pPr>
       <w:r>
@@ -173,7 +172,6 @@
           <w:rFonts w:ascii="Times New Roman" w:eastAsia="Calibri" w:hAnsi="Times New Roman" w:cs="Times New Roman"/>
           <w:sz w:val="28"/>
           <w:szCs w:val="28"/>
-          <w:lang w:val="en-US"/>
         </w:rPr>
         <w:t>2</w:t>
       </w:r>
@@ -1160,6 +1158,7 @@
         <w:ind w:firstLine="709"/>
         <w:rPr>
           <w:rFonts w:ascii="Consolas" w:hAnsi="Consolas"/>
+          <w:lang w:val="en-US"/>
         </w:rPr>
       </w:pPr>
       <w:r>
@@ -1178,6 +1177,7 @@
       <w:r>
         <w:rPr>
           <w:rFonts w:ascii="Consolas" w:hAnsi="Consolas"/>
+          <w:lang w:val="en-US"/>
         </w:rPr>
         <w:t xml:space="preserve"> </w:t>
       </w:r>
@@ -1191,26 +1191,268 @@
       <w:r>
         <w:rPr>
           <w:rFonts w:ascii="Consolas" w:hAnsi="Consolas"/>
+          <w:lang w:val="en-US"/>
         </w:rPr>
         <w:t>, #0</w:t>
       </w:r>
+      <w:r>
+        <w:rPr>
+          <w:rFonts w:ascii="Consolas" w:hAnsi="Consolas"/>
+          <w:lang w:val="en-US"/>
+        </w:rPr>
+        <w:t>Bh</w:t>
+      </w:r>
+    </w:p>
+    <w:p>
+      <w:pPr>
+        <w:spacing w:after="0" w:line="240" w:lineRule="auto"/>
+        <w:ind w:firstLine="709"/>
+        <w:rPr>
+          <w:rFonts w:ascii="Consolas" w:hAnsi="Consolas"/>
+          <w:lang w:val="en-US"/>
+        </w:rPr>
+      </w:pPr>
+      <w:r>
+        <w:rPr>
+          <w:rFonts w:ascii="Consolas" w:hAnsi="Consolas"/>
+          <w:lang w:val="en-US"/>
+        </w:rPr>
+        <w:t xml:space="preserve">    </w:t>
+      </w:r>
+      <w:r>
+        <w:rPr>
+          <w:rFonts w:ascii="Consolas" w:hAnsi="Consolas"/>
+          <w:lang w:val="en-US"/>
+        </w:rPr>
+        <w:t>MOV R0, #043H</w:t>
+      </w:r>
+    </w:p>
+    <w:p>
+      <w:pPr>
+        <w:spacing w:after="0" w:line="240" w:lineRule="auto"/>
+        <w:ind w:firstLine="709"/>
+        <w:rPr>
+          <w:rFonts w:ascii="Consolas" w:hAnsi="Consolas"/>
+        </w:rPr>
+      </w:pPr>
+      <w:r>
+        <w:rPr>
+          <w:rFonts w:ascii="Consolas" w:hAnsi="Consolas"/>
+          <w:lang w:val="en-US"/>
+        </w:rPr>
+        <w:t xml:space="preserve">    MOV</w:t>
+      </w:r>
+      <w:r>
+        <w:rPr>
+          <w:rFonts w:ascii="Consolas" w:hAnsi="Consolas"/>
+        </w:rPr>
+        <w:t xml:space="preserve"> </w:t>
+      </w:r>
+      <w:r>
+        <w:rPr>
+          <w:rFonts w:ascii="Consolas" w:hAnsi="Consolas"/>
+          <w:lang w:val="en-US"/>
+        </w:rPr>
+        <w:t>R</w:t>
+      </w:r>
+      <w:r>
+        <w:rPr>
+          <w:rFonts w:ascii="Consolas" w:hAnsi="Consolas"/>
+        </w:rPr>
+        <w:t>1, #0</w:t>
+      </w:r>
+      <w:r>
+        <w:rPr>
+          <w:rFonts w:ascii="Consolas" w:hAnsi="Consolas"/>
+          <w:lang w:val="en-US"/>
+        </w:rPr>
+        <w:t>AH</w:t>
+      </w:r>
+    </w:p>
+    <w:p>
+      <w:pPr>
+        <w:spacing w:after="0" w:line="360" w:lineRule="auto"/>
+        <w:ind w:firstLine="709"/>
+        <w:rPr>
+          <w:rFonts w:ascii="Times New Roman" w:eastAsia="Times New Roman" w:hAnsi="Times New Roman" w:cs="Times New Roman"/>
+          <w:bCs/>
+          <w:sz w:val="28"/>
+          <w:szCs w:val="28"/>
+          <w:lang w:eastAsia="ru-RU"/>
+        </w:rPr>
+      </w:pPr>
+      <w:r>
+        <w:rPr>
+          <w:rFonts w:ascii="Times New Roman" w:eastAsia="Times New Roman" w:hAnsi="Times New Roman" w:cs="Times New Roman"/>
+          <w:bCs/>
+          <w:sz w:val="28"/>
+          <w:szCs w:val="28"/>
+          <w:lang w:eastAsia="ru-RU"/>
+        </w:rPr>
+        <w:t xml:space="preserve">MOV A, #0Bh — загружаем в аккумулятор начальное значение, от которого будем строить последовательность (11 </w:t>
+      </w:r>
       <w:proofErr w:type="spellStart"/>
       <w:r>
         <w:rPr>
-          <w:rFonts w:ascii="Consolas" w:hAnsi="Consolas"/>
-          <w:lang w:val="en-US"/>
-        </w:rPr>
-        <w:t>Bh</w:t>
+          <w:rFonts w:ascii="Times New Roman" w:eastAsia="Times New Roman" w:hAnsi="Times New Roman" w:cs="Times New Roman"/>
+          <w:bCs/>
+          <w:sz w:val="28"/>
+          <w:szCs w:val="28"/>
+          <w:lang w:eastAsia="ru-RU"/>
+        </w:rPr>
+        <w:t>decimal</w:t>
       </w:r>
       <w:proofErr w:type="spellEnd"/>
-    </w:p>
-    <w:p>
-      <w:pPr>
-        <w:spacing w:after="0" w:line="240" w:lineRule="auto"/>
-        <w:ind w:firstLine="709"/>
-        <w:rPr>
-          <w:rFonts w:ascii="Consolas" w:hAnsi="Consolas"/>
-          <w:lang w:val="en-US"/>
+      <w:r>
+        <w:rPr>
+          <w:rFonts w:ascii="Times New Roman" w:eastAsia="Times New Roman" w:hAnsi="Times New Roman" w:cs="Times New Roman"/>
+          <w:bCs/>
+          <w:sz w:val="28"/>
+          <w:szCs w:val="28"/>
+          <w:lang w:eastAsia="ru-RU"/>
+        </w:rPr>
+        <w:t xml:space="preserve"> = 0Bh).</w:t>
+      </w:r>
+    </w:p>
+    <w:p>
+      <w:pPr>
+        <w:spacing w:after="0" w:line="360" w:lineRule="auto"/>
+        <w:ind w:firstLine="709"/>
+        <w:rPr>
+          <w:rFonts w:ascii="Times New Roman" w:eastAsia="Times New Roman" w:hAnsi="Times New Roman" w:cs="Times New Roman"/>
+          <w:bCs/>
+          <w:sz w:val="28"/>
+          <w:szCs w:val="28"/>
+          <w:lang w:eastAsia="ru-RU"/>
+        </w:rPr>
+      </w:pPr>
+      <w:r>
+        <w:rPr>
+          <w:rFonts w:ascii="Times New Roman" w:eastAsia="Times New Roman" w:hAnsi="Times New Roman" w:cs="Times New Roman"/>
+          <w:bCs/>
+          <w:sz w:val="28"/>
+          <w:szCs w:val="28"/>
+          <w:lang w:eastAsia="ru-RU"/>
+        </w:rPr>
+        <w:t>MOV R0, #043H — R0 используется как указатель (</w:t>
+      </w:r>
+      <w:proofErr w:type="spellStart"/>
+      <w:r>
+        <w:rPr>
+          <w:rFonts w:ascii="Times New Roman" w:eastAsia="Times New Roman" w:hAnsi="Times New Roman" w:cs="Times New Roman"/>
+          <w:bCs/>
+          <w:sz w:val="28"/>
+          <w:szCs w:val="28"/>
+          <w:lang w:eastAsia="ru-RU"/>
+        </w:rPr>
+        <w:t>indirect</w:t>
+      </w:r>
+      <w:proofErr w:type="spellEnd"/>
+      <w:r>
+        <w:rPr>
+          <w:rFonts w:ascii="Times New Roman" w:eastAsia="Times New Roman" w:hAnsi="Times New Roman" w:cs="Times New Roman"/>
+          <w:bCs/>
+          <w:sz w:val="28"/>
+          <w:szCs w:val="28"/>
+          <w:lang w:eastAsia="ru-RU"/>
+        </w:rPr>
+        <w:t>) на текущую ячейку массива; начальный адрес — 0x43.</w:t>
+      </w:r>
+    </w:p>
+    <w:p>
+      <w:pPr>
+        <w:spacing w:after="0" w:line="360" w:lineRule="auto"/>
+        <w:ind w:firstLine="709"/>
+        <w:rPr>
+          <w:rFonts w:ascii="Times New Roman" w:eastAsia="Times New Roman" w:hAnsi="Times New Roman" w:cs="Times New Roman"/>
+          <w:bCs/>
+          <w:sz w:val="28"/>
+          <w:szCs w:val="28"/>
+          <w:lang w:eastAsia="ru-RU"/>
+        </w:rPr>
+      </w:pPr>
+      <w:r>
+        <w:rPr>
+          <w:rFonts w:ascii="Times New Roman" w:eastAsia="Times New Roman" w:hAnsi="Times New Roman" w:cs="Times New Roman"/>
+          <w:bCs/>
+          <w:sz w:val="28"/>
+          <w:szCs w:val="28"/>
+          <w:lang w:eastAsia="ru-RU"/>
+        </w:rPr>
+        <w:t>MOV R1, #0AH — R1 хранит размер массива (10 элементов).</w:t>
+      </w:r>
+    </w:p>
+    <w:p>
+      <w:pPr>
+        <w:spacing w:after="0" w:line="360" w:lineRule="auto"/>
+        <w:ind w:firstLine="709"/>
+        <w:rPr>
+          <w:rFonts w:ascii="Times New Roman" w:eastAsia="Times New Roman" w:hAnsi="Times New Roman" w:cs="Times New Roman"/>
+          <w:bCs/>
+          <w:sz w:val="28"/>
+          <w:szCs w:val="28"/>
+          <w:lang w:eastAsia="ru-RU"/>
+        </w:rPr>
+      </w:pPr>
+      <w:r>
+        <w:rPr>
+          <w:rFonts w:ascii="Times New Roman" w:eastAsia="Times New Roman" w:hAnsi="Times New Roman" w:cs="Times New Roman"/>
+          <w:bCs/>
+          <w:sz w:val="28"/>
+          <w:szCs w:val="28"/>
+          <w:lang w:eastAsia="ru-RU"/>
+        </w:rPr>
+        <w:t>2</w:t>
+      </w:r>
+      <w:r>
+        <w:rPr>
+          <w:rFonts w:ascii="Times New Roman" w:eastAsia="Times New Roman" w:hAnsi="Times New Roman" w:cs="Times New Roman"/>
+          <w:bCs/>
+          <w:sz w:val="28"/>
+          <w:szCs w:val="28"/>
+          <w:lang w:eastAsia="ru-RU"/>
+        </w:rPr>
+        <w:t>.</w:t>
+      </w:r>
+      <w:r>
+        <w:rPr>
+          <w:rFonts w:ascii="Times New Roman" w:eastAsia="Times New Roman" w:hAnsi="Times New Roman" w:cs="Times New Roman"/>
+          <w:bCs/>
+          <w:sz w:val="28"/>
+          <w:szCs w:val="28"/>
+          <w:lang w:eastAsia="ru-RU"/>
+        </w:rPr>
+        <w:t xml:space="preserve"> Заполнение массива</w:t>
+      </w:r>
+    </w:p>
+    <w:p>
+      <w:pPr>
+        <w:spacing w:after="0" w:line="240" w:lineRule="auto"/>
+        <w:ind w:firstLine="709"/>
+        <w:rPr>
+          <w:rFonts w:ascii="Consolas" w:hAnsi="Consolas"/>
+        </w:rPr>
+      </w:pPr>
+      <w:r>
+        <w:rPr>
+          <w:rFonts w:ascii="Consolas" w:hAnsi="Consolas"/>
+          <w:lang w:val="en-US"/>
+        </w:rPr>
+        <w:t>L</w:t>
+      </w:r>
+      <w:r>
+        <w:rPr>
+          <w:rFonts w:ascii="Consolas" w:hAnsi="Consolas"/>
+        </w:rPr>
+        <w:t>1:</w:t>
+      </w:r>
+    </w:p>
+    <w:p>
+      <w:pPr>
+        <w:spacing w:after="0" w:line="240" w:lineRule="auto"/>
+        <w:ind w:firstLine="709"/>
+        <w:rPr>
+          <w:rFonts w:ascii="Consolas" w:hAnsi="Consolas"/>
         </w:rPr>
       </w:pPr>
       <w:r>
@@ -1224,160 +1466,205 @@
           <w:rFonts w:ascii="Consolas" w:hAnsi="Consolas"/>
           <w:lang w:val="en-US"/>
         </w:rPr>
-        <w:t>MOV R0, #043H</w:t>
-      </w:r>
-    </w:p>
-    <w:p>
-      <w:pPr>
-        <w:spacing w:after="0" w:line="240" w:lineRule="auto"/>
-        <w:ind w:firstLine="709"/>
-        <w:rPr>
-          <w:rFonts w:ascii="Consolas" w:hAnsi="Consolas"/>
-          <w:lang w:val="en-US"/>
-        </w:rPr>
-      </w:pPr>
-      <w:r>
-        <w:rPr>
-          <w:rFonts w:ascii="Consolas" w:hAnsi="Consolas"/>
-          <w:lang w:val="en-US"/>
-        </w:rPr>
-        <w:t xml:space="preserve">    MOV R1, #0AH</w:t>
-      </w:r>
-    </w:p>
-    <w:p>
-      <w:pPr>
-        <w:spacing w:after="0" w:line="360" w:lineRule="auto"/>
-        <w:ind w:firstLine="709"/>
-        <w:rPr>
-          <w:rFonts w:ascii="Times New Roman" w:eastAsia="Times New Roman" w:hAnsi="Times New Roman" w:cs="Times New Roman"/>
-          <w:bCs/>
-          <w:sz w:val="28"/>
-          <w:szCs w:val="28"/>
-          <w:lang w:eastAsia="ru-RU"/>
-        </w:rPr>
-      </w:pPr>
-      <w:r>
-        <w:rPr>
-          <w:rFonts w:ascii="Times New Roman" w:eastAsia="Times New Roman" w:hAnsi="Times New Roman" w:cs="Times New Roman"/>
-          <w:bCs/>
-          <w:sz w:val="28"/>
-          <w:szCs w:val="28"/>
-          <w:lang w:eastAsia="ru-RU"/>
-        </w:rPr>
-        <w:t xml:space="preserve">MOV A, #0Bh — загружаем в аккумулятор начальное значение, от которого будем строить последовательность (11 </w:t>
-      </w:r>
-      <w:proofErr w:type="spellStart"/>
-      <w:r>
-        <w:rPr>
-          <w:rFonts w:ascii="Times New Roman" w:eastAsia="Times New Roman" w:hAnsi="Times New Roman" w:cs="Times New Roman"/>
-          <w:bCs/>
-          <w:sz w:val="28"/>
-          <w:szCs w:val="28"/>
-          <w:lang w:eastAsia="ru-RU"/>
-        </w:rPr>
-        <w:t>decimal</w:t>
-      </w:r>
-      <w:proofErr w:type="spellEnd"/>
-      <w:r>
-        <w:rPr>
-          <w:rFonts w:ascii="Times New Roman" w:eastAsia="Times New Roman" w:hAnsi="Times New Roman" w:cs="Times New Roman"/>
-          <w:bCs/>
-          <w:sz w:val="28"/>
-          <w:szCs w:val="28"/>
-          <w:lang w:eastAsia="ru-RU"/>
-        </w:rPr>
-        <w:t xml:space="preserve"> = 0Bh).</w:t>
-      </w:r>
-    </w:p>
-    <w:p>
-      <w:pPr>
-        <w:spacing w:after="0" w:line="360" w:lineRule="auto"/>
-        <w:ind w:firstLine="709"/>
-        <w:rPr>
-          <w:rFonts w:ascii="Times New Roman" w:eastAsia="Times New Roman" w:hAnsi="Times New Roman" w:cs="Times New Roman"/>
-          <w:bCs/>
-          <w:sz w:val="28"/>
-          <w:szCs w:val="28"/>
-          <w:lang w:eastAsia="ru-RU"/>
-        </w:rPr>
-      </w:pPr>
-      <w:r>
-        <w:rPr>
-          <w:rFonts w:ascii="Times New Roman" w:eastAsia="Times New Roman" w:hAnsi="Times New Roman" w:cs="Times New Roman"/>
-          <w:bCs/>
-          <w:sz w:val="28"/>
-          <w:szCs w:val="28"/>
-          <w:lang w:eastAsia="ru-RU"/>
-        </w:rPr>
-        <w:t>MOV R0, #043H — R0 используется как указатель (</w:t>
-      </w:r>
-      <w:proofErr w:type="spellStart"/>
-      <w:r>
-        <w:rPr>
-          <w:rFonts w:ascii="Times New Roman" w:eastAsia="Times New Roman" w:hAnsi="Times New Roman" w:cs="Times New Roman"/>
-          <w:bCs/>
-          <w:sz w:val="28"/>
-          <w:szCs w:val="28"/>
-          <w:lang w:eastAsia="ru-RU"/>
-        </w:rPr>
-        <w:t>indirect</w:t>
-      </w:r>
-      <w:proofErr w:type="spellEnd"/>
-      <w:r>
-        <w:rPr>
-          <w:rFonts w:ascii="Times New Roman" w:eastAsia="Times New Roman" w:hAnsi="Times New Roman" w:cs="Times New Roman"/>
-          <w:bCs/>
-          <w:sz w:val="28"/>
-          <w:szCs w:val="28"/>
-          <w:lang w:eastAsia="ru-RU"/>
-        </w:rPr>
-        <w:t>) на текущую ячейку массива; начальный адрес — 0x43.</w:t>
-      </w:r>
-    </w:p>
-    <w:p>
-      <w:pPr>
-        <w:spacing w:after="0" w:line="360" w:lineRule="auto"/>
-        <w:ind w:firstLine="709"/>
-        <w:rPr>
-          <w:rFonts w:ascii="Times New Roman" w:eastAsia="Times New Roman" w:hAnsi="Times New Roman" w:cs="Times New Roman"/>
-          <w:bCs/>
-          <w:sz w:val="28"/>
-          <w:szCs w:val="28"/>
-          <w:lang w:eastAsia="ru-RU"/>
-        </w:rPr>
-      </w:pPr>
-      <w:r>
-        <w:rPr>
-          <w:rFonts w:ascii="Times New Roman" w:eastAsia="Times New Roman" w:hAnsi="Times New Roman" w:cs="Times New Roman"/>
-          <w:bCs/>
-          <w:sz w:val="28"/>
-          <w:szCs w:val="28"/>
-          <w:lang w:eastAsia="ru-RU"/>
-        </w:rPr>
-        <w:t>MOV R1, #0AH — R1 хранит размер массива (10 элементов).</w:t>
-      </w:r>
-    </w:p>
-    <w:p>
-      <w:pPr>
-        <w:spacing w:after="0" w:line="360" w:lineRule="auto"/>
-        <w:ind w:firstLine="709"/>
-        <w:rPr>
-          <w:rFonts w:ascii="Times New Roman" w:eastAsia="Times New Roman" w:hAnsi="Times New Roman" w:cs="Times New Roman"/>
-          <w:bCs/>
-          <w:sz w:val="28"/>
-          <w:szCs w:val="28"/>
-          <w:lang w:eastAsia="ru-RU"/>
-        </w:rPr>
-      </w:pPr>
-      <w:r>
-        <w:rPr>
-          <w:rFonts w:ascii="Times New Roman" w:eastAsia="Times New Roman" w:hAnsi="Times New Roman" w:cs="Times New Roman"/>
-          <w:bCs/>
-          <w:sz w:val="28"/>
-          <w:szCs w:val="28"/>
-          <w:lang w:eastAsia="ru-RU"/>
-        </w:rPr>
-        <w:t>2</w:t>
+        <w:t>MOV</w:t>
+      </w:r>
+      <w:r>
+        <w:rPr>
+          <w:rFonts w:ascii="Consolas" w:hAnsi="Consolas"/>
+        </w:rPr>
+        <w:t xml:space="preserve"> @</w:t>
+      </w:r>
+      <w:r>
+        <w:rPr>
+          <w:rFonts w:ascii="Consolas" w:hAnsi="Consolas"/>
+          <w:lang w:val="en-US"/>
+        </w:rPr>
+        <w:t>R</w:t>
+      </w:r>
+      <w:r>
+        <w:rPr>
+          <w:rFonts w:ascii="Consolas" w:hAnsi="Consolas"/>
+        </w:rPr>
+        <w:t xml:space="preserve">0, </w:t>
+      </w:r>
+      <w:r>
+        <w:rPr>
+          <w:rFonts w:ascii="Consolas" w:hAnsi="Consolas"/>
+          <w:lang w:val="en-US"/>
+        </w:rPr>
+        <w:t>A</w:t>
+      </w:r>
+    </w:p>
+    <w:p>
+      <w:pPr>
+        <w:spacing w:after="0" w:line="240" w:lineRule="auto"/>
+        <w:ind w:firstLine="709"/>
+        <w:rPr>
+          <w:rFonts w:ascii="Consolas" w:hAnsi="Consolas"/>
+          <w:lang w:val="en-US"/>
+        </w:rPr>
+      </w:pPr>
+      <w:r>
+        <w:rPr>
+          <w:rFonts w:ascii="Consolas" w:hAnsi="Consolas"/>
+        </w:rPr>
+        <w:t xml:space="preserve">    </w:t>
+      </w:r>
+      <w:r>
+        <w:rPr>
+          <w:rFonts w:ascii="Consolas" w:hAnsi="Consolas"/>
+          <w:lang w:val="en-US"/>
+        </w:rPr>
+        <w:t>INC R0</w:t>
+      </w:r>
+    </w:p>
+    <w:p>
+      <w:pPr>
+        <w:spacing w:after="0" w:line="240" w:lineRule="auto"/>
+        <w:ind w:firstLine="709"/>
+        <w:rPr>
+          <w:rFonts w:ascii="Consolas" w:hAnsi="Consolas"/>
+          <w:lang w:val="en-US"/>
+        </w:rPr>
+      </w:pPr>
+      <w:r>
+        <w:rPr>
+          <w:rFonts w:ascii="Consolas" w:hAnsi="Consolas"/>
+          <w:lang w:val="en-US"/>
+        </w:rPr>
+        <w:t xml:space="preserve">    ADD A, #021H</w:t>
+      </w:r>
+    </w:p>
+    <w:p>
+      <w:pPr>
+        <w:spacing w:after="0" w:line="240" w:lineRule="auto"/>
+        <w:ind w:firstLine="709"/>
+        <w:rPr>
+          <w:rFonts w:ascii="Consolas" w:hAnsi="Consolas"/>
+          <w:lang w:val="en-US"/>
+        </w:rPr>
+      </w:pPr>
+      <w:r>
+        <w:rPr>
+          <w:rFonts w:ascii="Consolas" w:hAnsi="Consolas"/>
+          <w:lang w:val="en-US"/>
+        </w:rPr>
+        <w:t xml:space="preserve">    DJNZ R1, L1</w:t>
+      </w:r>
+    </w:p>
+    <w:p>
+      <w:pPr>
+        <w:spacing w:after="0" w:line="360" w:lineRule="auto"/>
+        <w:ind w:firstLine="709"/>
+        <w:rPr>
+          <w:rFonts w:ascii="Times New Roman" w:eastAsia="Times New Roman" w:hAnsi="Times New Roman" w:cs="Times New Roman"/>
+          <w:bCs/>
+          <w:sz w:val="28"/>
+          <w:szCs w:val="28"/>
+          <w:lang w:eastAsia="ru-RU"/>
+        </w:rPr>
+      </w:pPr>
+      <w:r>
+        <w:rPr>
+          <w:rFonts w:ascii="Times New Roman" w:eastAsia="Times New Roman" w:hAnsi="Times New Roman" w:cs="Times New Roman"/>
+          <w:bCs/>
+          <w:sz w:val="28"/>
+          <w:szCs w:val="28"/>
+          <w:lang w:eastAsia="ru-RU"/>
+        </w:rPr>
+        <w:t>MOV @R0, A — косвенная запись: содержимое A записывается по адресу, на который указывает R0.</w:t>
+      </w:r>
+    </w:p>
+    <w:p>
+      <w:pPr>
+        <w:spacing w:after="0" w:line="360" w:lineRule="auto"/>
+        <w:ind w:firstLine="709"/>
+        <w:rPr>
+          <w:rFonts w:ascii="Times New Roman" w:eastAsia="Times New Roman" w:hAnsi="Times New Roman" w:cs="Times New Roman"/>
+          <w:bCs/>
+          <w:sz w:val="28"/>
+          <w:szCs w:val="28"/>
+          <w:lang w:eastAsia="ru-RU"/>
+        </w:rPr>
+      </w:pPr>
+      <w:r>
+        <w:rPr>
+          <w:rFonts w:ascii="Times New Roman" w:eastAsia="Times New Roman" w:hAnsi="Times New Roman" w:cs="Times New Roman"/>
+          <w:bCs/>
+          <w:sz w:val="28"/>
+          <w:szCs w:val="28"/>
+          <w:lang w:eastAsia="ru-RU"/>
+        </w:rPr>
+        <w:t>INC R0 — переход к следующей ячейке.</w:t>
+      </w:r>
+    </w:p>
+    <w:p>
+      <w:pPr>
+        <w:spacing w:after="0" w:line="360" w:lineRule="auto"/>
+        <w:ind w:firstLine="709"/>
+        <w:rPr>
+          <w:rFonts w:ascii="Times New Roman" w:eastAsia="Times New Roman" w:hAnsi="Times New Roman" w:cs="Times New Roman"/>
+          <w:bCs/>
+          <w:sz w:val="28"/>
+          <w:szCs w:val="28"/>
+          <w:lang w:eastAsia="ru-RU"/>
+        </w:rPr>
+      </w:pPr>
+      <w:r>
+        <w:rPr>
+          <w:rFonts w:ascii="Times New Roman" w:eastAsia="Times New Roman" w:hAnsi="Times New Roman" w:cs="Times New Roman"/>
+          <w:bCs/>
+          <w:sz w:val="28"/>
+          <w:szCs w:val="28"/>
+          <w:lang w:eastAsia="ru-RU"/>
+        </w:rPr>
+        <w:t>ADD A, #021H — увеличиваем значение A на 33 (0x21) для следующего элемента.</w:t>
+      </w:r>
+    </w:p>
+    <w:p>
+      <w:pPr>
+        <w:spacing w:after="0" w:line="360" w:lineRule="auto"/>
+        <w:ind w:firstLine="709"/>
+        <w:rPr>
+          <w:rFonts w:ascii="Times New Roman" w:eastAsia="Times New Roman" w:hAnsi="Times New Roman" w:cs="Times New Roman"/>
+          <w:bCs/>
+          <w:sz w:val="28"/>
+          <w:szCs w:val="28"/>
+          <w:lang w:eastAsia="ru-RU"/>
+        </w:rPr>
+      </w:pPr>
+      <w:r>
+        <w:rPr>
+          <w:rFonts w:ascii="Times New Roman" w:eastAsia="Times New Roman" w:hAnsi="Times New Roman" w:cs="Times New Roman"/>
+          <w:bCs/>
+          <w:sz w:val="28"/>
+          <w:szCs w:val="28"/>
+          <w:lang w:eastAsia="ru-RU"/>
+        </w:rPr>
+        <w:t>DJNZ R1, L1 — уменьшает R1 и, если результат ≠ 0, прыгает в L1. Это стандартный способ заполнить N элементов.</w:t>
+      </w:r>
+    </w:p>
+    <w:p>
+      <w:pPr>
+        <w:spacing w:after="0" w:line="360" w:lineRule="auto"/>
+        <w:ind w:firstLine="709"/>
+        <w:rPr>
+          <w:rFonts w:ascii="Times New Roman" w:eastAsia="Times New Roman" w:hAnsi="Times New Roman" w:cs="Times New Roman"/>
+          <w:bCs/>
+          <w:sz w:val="28"/>
+          <w:szCs w:val="28"/>
+          <w:lang w:eastAsia="ru-RU"/>
+        </w:rPr>
+      </w:pPr>
+      <w:r>
+        <w:rPr>
+          <w:rFonts w:ascii="Times New Roman" w:eastAsia="Times New Roman" w:hAnsi="Times New Roman" w:cs="Times New Roman"/>
+          <w:bCs/>
+          <w:sz w:val="28"/>
+          <w:szCs w:val="28"/>
+          <w:lang w:eastAsia="ru-RU"/>
+        </w:rPr>
+        <w:t>3</w:t>
       </w:r>
       <w:r>
         <w:rPr>
@@ -1397,226 +1684,6 @@
           <w:szCs w:val="28"/>
           <w:lang w:eastAsia="ru-RU"/>
         </w:rPr>
-        <w:t xml:space="preserve"> Заполнение массива</w:t>
-      </w:r>
-    </w:p>
-    <w:p>
-      <w:pPr>
-        <w:spacing w:after="0" w:line="240" w:lineRule="auto"/>
-        <w:ind w:firstLine="709"/>
-        <w:rPr>
-          <w:rFonts w:ascii="Consolas" w:hAnsi="Consolas"/>
-          <w:lang w:val="en-US"/>
-        </w:rPr>
-      </w:pPr>
-      <w:r>
-        <w:rPr>
-          <w:rFonts w:ascii="Consolas" w:hAnsi="Consolas"/>
-          <w:lang w:val="en-US"/>
-        </w:rPr>
-        <w:t>L1:</w:t>
-      </w:r>
-    </w:p>
-    <w:p>
-      <w:pPr>
-        <w:spacing w:after="0" w:line="240" w:lineRule="auto"/>
-        <w:ind w:firstLine="709"/>
-        <w:rPr>
-          <w:rFonts w:ascii="Consolas" w:hAnsi="Consolas"/>
-          <w:lang w:val="en-US"/>
-        </w:rPr>
-      </w:pPr>
-      <w:r>
-        <w:rPr>
-          <w:rFonts w:ascii="Consolas" w:hAnsi="Consolas"/>
-          <w:lang w:val="en-US"/>
-        </w:rPr>
-        <w:t xml:space="preserve">    MOV @R0, A</w:t>
-      </w:r>
-    </w:p>
-    <w:p>
-      <w:pPr>
-        <w:spacing w:after="0" w:line="240" w:lineRule="auto"/>
-        <w:ind w:firstLine="709"/>
-        <w:rPr>
-          <w:rFonts w:ascii="Consolas" w:hAnsi="Consolas"/>
-          <w:lang w:val="en-US"/>
-        </w:rPr>
-      </w:pPr>
-      <w:r>
-        <w:rPr>
-          <w:rFonts w:ascii="Consolas" w:hAnsi="Consolas"/>
-          <w:lang w:val="en-US"/>
-        </w:rPr>
-        <w:t xml:space="preserve">    INC R0</w:t>
-      </w:r>
-    </w:p>
-    <w:p>
-      <w:pPr>
-        <w:spacing w:after="0" w:line="240" w:lineRule="auto"/>
-        <w:ind w:firstLine="709"/>
-        <w:rPr>
-          <w:rFonts w:ascii="Consolas" w:hAnsi="Consolas"/>
-          <w:lang w:val="en-US"/>
-        </w:rPr>
-      </w:pPr>
-      <w:r>
-        <w:rPr>
-          <w:rFonts w:ascii="Consolas" w:hAnsi="Consolas"/>
-          <w:lang w:val="en-US"/>
-        </w:rPr>
-        <w:t xml:space="preserve">    ADD A, #021H</w:t>
-      </w:r>
-    </w:p>
-    <w:p>
-      <w:pPr>
-        <w:spacing w:after="0" w:line="240" w:lineRule="auto"/>
-        <w:ind w:firstLine="709"/>
-        <w:rPr>
-          <w:rFonts w:ascii="Consolas" w:hAnsi="Consolas"/>
-          <w:lang w:val="en-US"/>
-        </w:rPr>
-      </w:pPr>
-      <w:r>
-        <w:rPr>
-          <w:rFonts w:ascii="Consolas" w:hAnsi="Consolas"/>
-          <w:lang w:val="en-US"/>
-        </w:rPr>
-        <w:t xml:space="preserve">    DJNZ R1, L1</w:t>
-      </w:r>
-    </w:p>
-    <w:p>
-      <w:pPr>
-        <w:spacing w:after="0" w:line="360" w:lineRule="auto"/>
-        <w:ind w:firstLine="709"/>
-        <w:rPr>
-          <w:rFonts w:ascii="Times New Roman" w:eastAsia="Times New Roman" w:hAnsi="Times New Roman" w:cs="Times New Roman"/>
-          <w:bCs/>
-          <w:sz w:val="28"/>
-          <w:szCs w:val="28"/>
-          <w:lang w:eastAsia="ru-RU"/>
-        </w:rPr>
-      </w:pPr>
-      <w:r>
-        <w:rPr>
-          <w:rFonts w:ascii="Times New Roman" w:eastAsia="Times New Roman" w:hAnsi="Times New Roman" w:cs="Times New Roman"/>
-          <w:bCs/>
-          <w:sz w:val="28"/>
-          <w:szCs w:val="28"/>
-          <w:lang w:eastAsia="ru-RU"/>
-        </w:rPr>
-        <w:t>MOV @R0, A — косвенная запись: содержимое A записывается по адресу, на который указывает R0.</w:t>
-      </w:r>
-    </w:p>
-    <w:p>
-      <w:pPr>
-        <w:spacing w:after="0" w:line="360" w:lineRule="auto"/>
-        <w:ind w:firstLine="709"/>
-        <w:rPr>
-          <w:rFonts w:ascii="Times New Roman" w:eastAsia="Times New Roman" w:hAnsi="Times New Roman" w:cs="Times New Roman"/>
-          <w:bCs/>
-          <w:sz w:val="28"/>
-          <w:szCs w:val="28"/>
-          <w:lang w:eastAsia="ru-RU"/>
-        </w:rPr>
-      </w:pPr>
-      <w:r>
-        <w:rPr>
-          <w:rFonts w:ascii="Times New Roman" w:eastAsia="Times New Roman" w:hAnsi="Times New Roman" w:cs="Times New Roman"/>
-          <w:bCs/>
-          <w:sz w:val="28"/>
-          <w:szCs w:val="28"/>
-          <w:lang w:eastAsia="ru-RU"/>
-        </w:rPr>
-        <w:t>INC R0 — переход к следующей ячейке.</w:t>
-      </w:r>
-    </w:p>
-    <w:p>
-      <w:pPr>
-        <w:spacing w:after="0" w:line="360" w:lineRule="auto"/>
-        <w:ind w:firstLine="709"/>
-        <w:rPr>
-          <w:rFonts w:ascii="Times New Roman" w:eastAsia="Times New Roman" w:hAnsi="Times New Roman" w:cs="Times New Roman"/>
-          <w:bCs/>
-          <w:sz w:val="28"/>
-          <w:szCs w:val="28"/>
-          <w:lang w:eastAsia="ru-RU"/>
-        </w:rPr>
-      </w:pPr>
-      <w:r>
-        <w:rPr>
-          <w:rFonts w:ascii="Times New Roman" w:eastAsia="Times New Roman" w:hAnsi="Times New Roman" w:cs="Times New Roman"/>
-          <w:bCs/>
-          <w:sz w:val="28"/>
-          <w:szCs w:val="28"/>
-          <w:lang w:eastAsia="ru-RU"/>
-        </w:rPr>
-        <w:t>ADD A, #021H — увеличиваем значение A на 33 (0x21) для следующего элемента.</w:t>
-      </w:r>
-    </w:p>
-    <w:p>
-      <w:pPr>
-        <w:spacing w:after="0" w:line="360" w:lineRule="auto"/>
-        <w:ind w:firstLine="709"/>
-        <w:rPr>
-          <w:rFonts w:ascii="Times New Roman" w:eastAsia="Times New Roman" w:hAnsi="Times New Roman" w:cs="Times New Roman"/>
-          <w:bCs/>
-          <w:sz w:val="28"/>
-          <w:szCs w:val="28"/>
-          <w:lang w:eastAsia="ru-RU"/>
-        </w:rPr>
-      </w:pPr>
-      <w:r>
-        <w:rPr>
-          <w:rFonts w:ascii="Times New Roman" w:eastAsia="Times New Roman" w:hAnsi="Times New Roman" w:cs="Times New Roman"/>
-          <w:bCs/>
-          <w:sz w:val="28"/>
-          <w:szCs w:val="28"/>
-          <w:lang w:eastAsia="ru-RU"/>
-        </w:rPr>
-        <w:t>DJNZ R1, L1 — уменьшает R1 и, если результат ≠ 0, прыгает в L1. Это стандартный способ заполнить N элементов.</w:t>
-      </w:r>
-    </w:p>
-    <w:p>
-      <w:pPr>
-        <w:spacing w:after="0" w:line="360" w:lineRule="auto"/>
-        <w:ind w:firstLine="709"/>
-        <w:rPr>
-          <w:rFonts w:ascii="Times New Roman" w:eastAsia="Times New Roman" w:hAnsi="Times New Roman" w:cs="Times New Roman"/>
-          <w:bCs/>
-          <w:sz w:val="28"/>
-          <w:szCs w:val="28"/>
-          <w:lang w:eastAsia="ru-RU"/>
-        </w:rPr>
-      </w:pPr>
-      <w:r>
-        <w:rPr>
-          <w:rFonts w:ascii="Times New Roman" w:eastAsia="Times New Roman" w:hAnsi="Times New Roman" w:cs="Times New Roman"/>
-          <w:bCs/>
-          <w:sz w:val="28"/>
-          <w:szCs w:val="28"/>
-          <w:lang w:eastAsia="ru-RU"/>
-        </w:rPr>
-        <w:t>3</w:t>
-      </w:r>
-      <w:r>
-        <w:rPr>
-          <w:rFonts w:ascii="Times New Roman" w:eastAsia="Times New Roman" w:hAnsi="Times New Roman" w:cs="Times New Roman"/>
-          <w:bCs/>
-          <w:sz w:val="28"/>
-          <w:szCs w:val="28"/>
-          <w:lang w:eastAsia="ru-RU"/>
-        </w:rPr>
-        <w:t>.</w:t>
-      </w:r>
-      <w:r>
-        <w:rPr>
-          <w:rFonts w:ascii="Times New Roman" w:eastAsia="Times New Roman" w:hAnsi="Times New Roman" w:cs="Times New Roman"/>
-          <w:bCs/>
-          <w:sz w:val="28"/>
-          <w:szCs w:val="28"/>
-          <w:lang w:eastAsia="ru-RU"/>
-        </w:rPr>
         <w:t xml:space="preserve"> Подготовка к поиску минимума</w:t>
       </w:r>
     </w:p>
@@ -1626,32 +1693,69 @@
         <w:ind w:firstLine="709"/>
         <w:rPr>
           <w:rFonts w:ascii="Consolas" w:hAnsi="Consolas"/>
-          <w:lang w:val="en-US"/>
-        </w:rPr>
-      </w:pPr>
-      <w:r>
-        <w:rPr>
-          <w:rFonts w:ascii="Consolas" w:hAnsi="Consolas"/>
-          <w:lang w:val="en-US"/>
-        </w:rPr>
-        <w:t xml:space="preserve">    MOV R0, #043H</w:t>
-      </w:r>
-    </w:p>
-    <w:p>
-      <w:pPr>
-        <w:spacing w:after="0" w:line="240" w:lineRule="auto"/>
-        <w:ind w:firstLine="709"/>
-        <w:rPr>
-          <w:rFonts w:ascii="Consolas" w:hAnsi="Consolas"/>
-          <w:lang w:val="en-US"/>
-        </w:rPr>
-      </w:pPr>
-      <w:r>
-        <w:rPr>
-          <w:rFonts w:ascii="Consolas" w:hAnsi="Consolas"/>
-          <w:lang w:val="en-US"/>
-        </w:rPr>
-        <w:t xml:space="preserve">    MOV R1, #0AH</w:t>
+        </w:rPr>
+      </w:pPr>
+      <w:r>
+        <w:rPr>
+          <w:rFonts w:ascii="Consolas" w:hAnsi="Consolas"/>
+        </w:rPr>
+        <w:t xml:space="preserve">    </w:t>
+      </w:r>
+      <w:r>
+        <w:rPr>
+          <w:rFonts w:ascii="Consolas" w:hAnsi="Consolas"/>
+          <w:lang w:val="en-US"/>
+        </w:rPr>
+        <w:t>MOV</w:t>
+      </w:r>
+      <w:r>
+        <w:rPr>
+          <w:rFonts w:ascii="Consolas" w:hAnsi="Consolas"/>
+        </w:rPr>
+        <w:t xml:space="preserve"> </w:t>
+      </w:r>
+      <w:r>
+        <w:rPr>
+          <w:rFonts w:ascii="Consolas" w:hAnsi="Consolas"/>
+          <w:lang w:val="en-US"/>
+        </w:rPr>
+        <w:t>R</w:t>
+      </w:r>
+      <w:r>
+        <w:rPr>
+          <w:rFonts w:ascii="Consolas" w:hAnsi="Consolas"/>
+        </w:rPr>
+        <w:t>0, #043</w:t>
+      </w:r>
+      <w:r>
+        <w:rPr>
+          <w:rFonts w:ascii="Consolas" w:hAnsi="Consolas"/>
+          <w:lang w:val="en-US"/>
+        </w:rPr>
+        <w:t>H</w:t>
+      </w:r>
+    </w:p>
+    <w:p>
+      <w:pPr>
+        <w:spacing w:after="0" w:line="240" w:lineRule="auto"/>
+        <w:ind w:firstLine="709"/>
+        <w:rPr>
+          <w:rFonts w:ascii="Consolas" w:hAnsi="Consolas"/>
+          <w:lang w:val="en-US"/>
+        </w:rPr>
+      </w:pPr>
+      <w:r>
+        <w:rPr>
+          <w:rFonts w:ascii="Consolas" w:hAnsi="Consolas"/>
+        </w:rPr>
+        <w:t xml:space="preserve">    </w:t>
+      </w:r>
+      <w:r>
+        <w:rPr>
+          <w:rFonts w:ascii="Consolas" w:hAnsi="Consolas"/>
+          <w:lang w:val="en-US"/>
+        </w:rPr>
+        <w:t>MOV R1, #0AH</w:t>
       </w:r>
     </w:p>
     <w:p>
@@ -1928,66 +2032,150 @@
         <w:ind w:firstLine="709"/>
         <w:rPr>
           <w:rFonts w:ascii="Consolas" w:hAnsi="Consolas"/>
-          <w:lang w:val="en-US"/>
-        </w:rPr>
-      </w:pPr>
-      <w:r>
-        <w:rPr>
-          <w:rFonts w:ascii="Consolas" w:hAnsi="Consolas"/>
-          <w:lang w:val="en-US"/>
-        </w:rPr>
-        <w:t>CONT:</w:t>
-      </w:r>
-    </w:p>
-    <w:p>
-      <w:pPr>
-        <w:spacing w:after="0" w:line="240" w:lineRule="auto"/>
-        <w:ind w:firstLine="709"/>
-        <w:rPr>
-          <w:rFonts w:ascii="Consolas" w:hAnsi="Consolas"/>
-          <w:lang w:val="en-US"/>
-        </w:rPr>
-      </w:pPr>
-      <w:r>
-        <w:rPr>
-          <w:rFonts w:ascii="Consolas" w:hAnsi="Consolas"/>
-          <w:lang w:val="en-US"/>
-        </w:rPr>
-        <w:t xml:space="preserve">    MOV A, @R0</w:t>
-      </w:r>
-    </w:p>
-    <w:p>
-      <w:pPr>
-        <w:spacing w:after="0" w:line="240" w:lineRule="auto"/>
-        <w:ind w:firstLine="709"/>
-        <w:rPr>
-          <w:rFonts w:ascii="Consolas" w:hAnsi="Consolas"/>
-          <w:lang w:val="en-US"/>
-        </w:rPr>
-      </w:pPr>
-      <w:r>
-        <w:rPr>
-          <w:rFonts w:ascii="Consolas" w:hAnsi="Consolas"/>
-          <w:lang w:val="en-US"/>
-        </w:rPr>
-        <w:t xml:space="preserve">    ANL A, #1</w:t>
-      </w:r>
-    </w:p>
-    <w:p>
-      <w:pPr>
-        <w:spacing w:after="0" w:line="240" w:lineRule="auto"/>
-        <w:ind w:firstLine="709"/>
-        <w:rPr>
-          <w:rFonts w:ascii="Consolas" w:hAnsi="Consolas"/>
-          <w:lang w:val="en-US"/>
-        </w:rPr>
-      </w:pPr>
-      <w:r>
-        <w:rPr>
-          <w:rFonts w:ascii="Consolas" w:hAnsi="Consolas"/>
-          <w:lang w:val="en-US"/>
-        </w:rPr>
-        <w:t xml:space="preserve">    JNZ SKIP</w:t>
+        </w:rPr>
+      </w:pPr>
+      <w:r>
+        <w:rPr>
+          <w:rFonts w:ascii="Consolas" w:hAnsi="Consolas"/>
+          <w:lang w:val="en-US"/>
+        </w:rPr>
+        <w:t>CONT</w:t>
+      </w:r>
+      <w:r>
+        <w:rPr>
+          <w:rFonts w:ascii="Consolas" w:hAnsi="Consolas"/>
+        </w:rPr>
+        <w:t>:</w:t>
+      </w:r>
+    </w:p>
+    <w:p>
+      <w:pPr>
+        <w:spacing w:after="0" w:line="240" w:lineRule="auto"/>
+        <w:ind w:firstLine="709"/>
+        <w:rPr>
+          <w:rFonts w:ascii="Consolas" w:hAnsi="Consolas"/>
+        </w:rPr>
+      </w:pPr>
+      <w:r>
+        <w:rPr>
+          <w:rFonts w:ascii="Consolas" w:hAnsi="Consolas"/>
+        </w:rPr>
+        <w:t xml:space="preserve">    </w:t>
+      </w:r>
+      <w:r>
+        <w:rPr>
+          <w:rFonts w:ascii="Consolas" w:hAnsi="Consolas"/>
+          <w:lang w:val="en-US"/>
+        </w:rPr>
+        <w:t>MOV</w:t>
+      </w:r>
+      <w:r>
+        <w:rPr>
+          <w:rFonts w:ascii="Consolas" w:hAnsi="Consolas"/>
+        </w:rPr>
+        <w:t xml:space="preserve"> </w:t>
+      </w:r>
+      <w:r>
+        <w:rPr>
+          <w:rFonts w:ascii="Consolas" w:hAnsi="Consolas"/>
+          <w:lang w:val="en-US"/>
+        </w:rPr>
+        <w:t>A</w:t>
+      </w:r>
+      <w:r>
+        <w:rPr>
+          <w:rFonts w:ascii="Consolas" w:hAnsi="Consolas"/>
+        </w:rPr>
+        <w:t>, @</w:t>
+      </w:r>
+      <w:r>
+        <w:rPr>
+          <w:rFonts w:ascii="Consolas" w:hAnsi="Consolas"/>
+          <w:lang w:val="en-US"/>
+        </w:rPr>
+        <w:t>R</w:t>
+      </w:r>
+      <w:r>
+        <w:rPr>
+          <w:rFonts w:ascii="Consolas" w:hAnsi="Consolas"/>
+        </w:rPr>
+        <w:t>0</w:t>
+      </w:r>
+    </w:p>
+    <w:p>
+      <w:pPr>
+        <w:spacing w:after="0" w:line="240" w:lineRule="auto"/>
+        <w:ind w:firstLine="709"/>
+        <w:rPr>
+          <w:rFonts w:ascii="Consolas" w:hAnsi="Consolas"/>
+        </w:rPr>
+      </w:pPr>
+      <w:r>
+        <w:rPr>
+          <w:rFonts w:ascii="Consolas" w:hAnsi="Consolas"/>
+        </w:rPr>
+        <w:t xml:space="preserve">    </w:t>
+      </w:r>
+      <w:r>
+        <w:rPr>
+          <w:rFonts w:ascii="Consolas" w:hAnsi="Consolas"/>
+          <w:lang w:val="en-US"/>
+        </w:rPr>
+        <w:t>ANL</w:t>
+      </w:r>
+      <w:r>
+        <w:rPr>
+          <w:rFonts w:ascii="Consolas" w:hAnsi="Consolas"/>
+        </w:rPr>
+        <w:t xml:space="preserve"> </w:t>
+      </w:r>
+      <w:r>
+        <w:rPr>
+          <w:rFonts w:ascii="Consolas" w:hAnsi="Consolas"/>
+          <w:lang w:val="en-US"/>
+        </w:rPr>
+        <w:t>A</w:t>
+      </w:r>
+      <w:r>
+        <w:rPr>
+          <w:rFonts w:ascii="Consolas" w:hAnsi="Consolas"/>
+        </w:rPr>
+        <w:t>, #1</w:t>
+      </w:r>
+    </w:p>
+    <w:p>
+      <w:pPr>
+        <w:spacing w:after="0" w:line="240" w:lineRule="auto"/>
+        <w:ind w:firstLine="709"/>
+        <w:rPr>
+          <w:rFonts w:ascii="Consolas" w:hAnsi="Consolas"/>
+        </w:rPr>
+      </w:pPr>
+      <w:r>
+        <w:rPr>
+          <w:rFonts w:ascii="Consolas" w:hAnsi="Consolas"/>
+        </w:rPr>
+        <w:t xml:space="preserve">    </w:t>
+      </w:r>
+      <w:r>
+        <w:rPr>
+          <w:rFonts w:ascii="Consolas" w:hAnsi="Consolas"/>
+          <w:lang w:val="en-US"/>
+        </w:rPr>
+        <w:t>JNZ</w:t>
+      </w:r>
+      <w:r>
+        <w:rPr>
+          <w:rFonts w:ascii="Consolas" w:hAnsi="Consolas"/>
+        </w:rPr>
+        <w:t xml:space="preserve"> </w:t>
+      </w:r>
+      <w:r>
+        <w:rPr>
+          <w:rFonts w:ascii="Consolas" w:hAnsi="Consolas"/>
+          <w:lang w:val="en-US"/>
+        </w:rPr>
+        <w:t>SKIP</w:t>
       </w:r>
     </w:p>
     <w:p>
@@ -2108,66 +2296,170 @@
         <w:ind w:firstLine="709"/>
         <w:rPr>
           <w:rFonts w:ascii="Consolas" w:hAnsi="Consolas"/>
-          <w:lang w:val="en-US"/>
-        </w:rPr>
-      </w:pPr>
-      <w:r>
-        <w:rPr>
-          <w:rFonts w:ascii="Consolas" w:hAnsi="Consolas"/>
-          <w:lang w:val="en-US"/>
-        </w:rPr>
-        <w:t xml:space="preserve">    MOV A, @R0</w:t>
-      </w:r>
-    </w:p>
-    <w:p>
-      <w:pPr>
-        <w:spacing w:after="0" w:line="240" w:lineRule="auto"/>
-        <w:ind w:firstLine="709"/>
-        <w:rPr>
-          <w:rFonts w:ascii="Consolas" w:hAnsi="Consolas"/>
-          <w:lang w:val="en-US"/>
-        </w:rPr>
-      </w:pPr>
-      <w:r>
-        <w:rPr>
-          <w:rFonts w:ascii="Consolas" w:hAnsi="Consolas"/>
-          <w:lang w:val="en-US"/>
-        </w:rPr>
-        <w:t xml:space="preserve">    CLR C</w:t>
-      </w:r>
-    </w:p>
-    <w:p>
-      <w:pPr>
-        <w:spacing w:after="0" w:line="240" w:lineRule="auto"/>
-        <w:ind w:firstLine="709"/>
-        <w:rPr>
-          <w:rFonts w:ascii="Consolas" w:hAnsi="Consolas"/>
-          <w:lang w:val="en-US"/>
-        </w:rPr>
-      </w:pPr>
-      <w:r>
-        <w:rPr>
-          <w:rFonts w:ascii="Consolas" w:hAnsi="Consolas"/>
-          <w:lang w:val="en-US"/>
-        </w:rPr>
-        <w:t xml:space="preserve">    SUBB A, #096H</w:t>
-      </w:r>
-    </w:p>
-    <w:p>
-      <w:pPr>
-        <w:spacing w:after="0" w:line="240" w:lineRule="auto"/>
-        <w:ind w:firstLine="709"/>
-        <w:rPr>
-          <w:rFonts w:ascii="Consolas" w:hAnsi="Consolas"/>
-          <w:lang w:val="en-US"/>
-        </w:rPr>
-      </w:pPr>
-      <w:r>
-        <w:rPr>
-          <w:rFonts w:ascii="Consolas" w:hAnsi="Consolas"/>
-          <w:lang w:val="en-US"/>
-        </w:rPr>
-        <w:t xml:space="preserve">    JNC SKIP</w:t>
+        </w:rPr>
+      </w:pPr>
+      <w:r>
+        <w:rPr>
+          <w:rFonts w:ascii="Consolas" w:hAnsi="Consolas"/>
+        </w:rPr>
+        <w:t xml:space="preserve">    </w:t>
+      </w:r>
+      <w:r>
+        <w:rPr>
+          <w:rFonts w:ascii="Consolas" w:hAnsi="Consolas"/>
+          <w:lang w:val="en-US"/>
+        </w:rPr>
+        <w:t>MOV</w:t>
+      </w:r>
+      <w:r>
+        <w:rPr>
+          <w:rFonts w:ascii="Consolas" w:hAnsi="Consolas"/>
+        </w:rPr>
+        <w:t xml:space="preserve"> </w:t>
+      </w:r>
+      <w:r>
+        <w:rPr>
+          <w:rFonts w:ascii="Consolas" w:hAnsi="Consolas"/>
+          <w:lang w:val="en-US"/>
+        </w:rPr>
+        <w:t>A</w:t>
+      </w:r>
+      <w:r>
+        <w:rPr>
+          <w:rFonts w:ascii="Consolas" w:hAnsi="Consolas"/>
+        </w:rPr>
+        <w:t>, @</w:t>
+      </w:r>
+      <w:r>
+        <w:rPr>
+          <w:rFonts w:ascii="Consolas" w:hAnsi="Consolas"/>
+          <w:lang w:val="en-US"/>
+        </w:rPr>
+        <w:t>R</w:t>
+      </w:r>
+      <w:r>
+        <w:rPr>
+          <w:rFonts w:ascii="Consolas" w:hAnsi="Consolas"/>
+        </w:rPr>
+        <w:t>0</w:t>
+      </w:r>
+    </w:p>
+    <w:p>
+      <w:pPr>
+        <w:spacing w:after="0" w:line="240" w:lineRule="auto"/>
+        <w:ind w:firstLine="709"/>
+        <w:rPr>
+          <w:rFonts w:ascii="Consolas" w:hAnsi="Consolas"/>
+        </w:rPr>
+      </w:pPr>
+      <w:r>
+        <w:rPr>
+          <w:rFonts w:ascii="Consolas" w:hAnsi="Consolas"/>
+        </w:rPr>
+        <w:t xml:space="preserve">    </w:t>
+      </w:r>
+      <w:r>
+        <w:rPr>
+          <w:rFonts w:ascii="Consolas" w:hAnsi="Consolas"/>
+          <w:lang w:val="en-US"/>
+        </w:rPr>
+        <w:t>CLR</w:t>
+      </w:r>
+      <w:r>
+        <w:rPr>
+          <w:rFonts w:ascii="Consolas" w:hAnsi="Consolas"/>
+        </w:rPr>
+        <w:t xml:space="preserve"> </w:t>
+      </w:r>
+      <w:r>
+        <w:rPr>
+          <w:rFonts w:ascii="Consolas" w:hAnsi="Consolas"/>
+          <w:lang w:val="en-US"/>
+        </w:rPr>
+        <w:t>C</w:t>
+      </w:r>
+    </w:p>
+    <w:p>
+      <w:pPr>
+        <w:spacing w:after="0" w:line="240" w:lineRule="auto"/>
+        <w:ind w:firstLine="709"/>
+        <w:rPr>
+          <w:rFonts w:ascii="Consolas" w:hAnsi="Consolas"/>
+        </w:rPr>
+      </w:pPr>
+      <w:r>
+        <w:rPr>
+          <w:rFonts w:ascii="Consolas" w:hAnsi="Consolas"/>
+        </w:rPr>
+        <w:t xml:space="preserve">    </w:t>
+      </w:r>
+      <w:r>
+        <w:rPr>
+          <w:rFonts w:ascii="Consolas" w:hAnsi="Consolas"/>
+          <w:lang w:val="en-US"/>
+        </w:rPr>
+        <w:t>SUBB</w:t>
+      </w:r>
+      <w:r>
+        <w:rPr>
+          <w:rFonts w:ascii="Consolas" w:hAnsi="Consolas"/>
+        </w:rPr>
+        <w:t xml:space="preserve"> </w:t>
+      </w:r>
+      <w:r>
+        <w:rPr>
+          <w:rFonts w:ascii="Consolas" w:hAnsi="Consolas"/>
+          <w:lang w:val="en-US"/>
+        </w:rPr>
+        <w:t>A</w:t>
+      </w:r>
+      <w:r>
+        <w:rPr>
+          <w:rFonts w:ascii="Consolas" w:hAnsi="Consolas"/>
+        </w:rPr>
+        <w:t>, #096</w:t>
+      </w:r>
+      <w:r>
+        <w:rPr>
+          <w:rFonts w:ascii="Consolas" w:hAnsi="Consolas"/>
+          <w:lang w:val="en-US"/>
+        </w:rPr>
+        <w:t>H</w:t>
+      </w:r>
+    </w:p>
+    <w:p>
+      <w:pPr>
+        <w:spacing w:after="0" w:line="240" w:lineRule="auto"/>
+        <w:ind w:firstLine="709"/>
+        <w:rPr>
+          <w:rFonts w:ascii="Consolas" w:hAnsi="Consolas"/>
+        </w:rPr>
+      </w:pPr>
+      <w:r>
+        <w:rPr>
+          <w:rFonts w:ascii="Consolas" w:hAnsi="Consolas"/>
+        </w:rPr>
+        <w:t xml:space="preserve">    </w:t>
+      </w:r>
+      <w:r>
+        <w:rPr>
+          <w:rFonts w:ascii="Consolas" w:hAnsi="Consolas"/>
+          <w:lang w:val="en-US"/>
+        </w:rPr>
+        <w:t>JNC</w:t>
+      </w:r>
+      <w:r>
+        <w:rPr>
+          <w:rFonts w:ascii="Consolas" w:hAnsi="Consolas"/>
+        </w:rPr>
+        <w:t xml:space="preserve"> </w:t>
+      </w:r>
+      <w:r>
+        <w:rPr>
+          <w:rFonts w:ascii="Consolas" w:hAnsi="Consolas"/>
+          <w:lang w:val="en-US"/>
+        </w:rPr>
+        <w:t>SKIP</w:t>
       </w:r>
     </w:p>
     <w:p>
@@ -2373,7 +2665,6 @@
         <w:ind w:firstLine="709"/>
         <w:rPr>
           <w:rFonts w:ascii="Consolas" w:hAnsi="Consolas"/>
-          <w:lang w:val="en-US"/>
         </w:rPr>
       </w:pPr>
       <w:r>
@@ -2387,24 +2678,62 @@
           <w:rFonts w:ascii="Consolas" w:hAnsi="Consolas"/>
           <w:lang w:val="en-US"/>
         </w:rPr>
-        <w:t>MOV A, @R0</w:t>
-      </w:r>
-    </w:p>
-    <w:p>
-      <w:pPr>
-        <w:spacing w:after="0" w:line="240" w:lineRule="auto"/>
-        <w:ind w:firstLine="709"/>
-        <w:rPr>
-          <w:rFonts w:ascii="Consolas" w:hAnsi="Consolas"/>
-          <w:lang w:val="en-US"/>
-        </w:rPr>
-      </w:pPr>
-      <w:r>
-        <w:rPr>
-          <w:rFonts w:ascii="Consolas" w:hAnsi="Consolas"/>
-          <w:lang w:val="en-US"/>
-        </w:rPr>
-        <w:t xml:space="preserve">    CLR C</w:t>
+        <w:t>MOV</w:t>
+      </w:r>
+      <w:r>
+        <w:rPr>
+          <w:rFonts w:ascii="Consolas" w:hAnsi="Consolas"/>
+        </w:rPr>
+        <w:t xml:space="preserve"> </w:t>
+      </w:r>
+      <w:r>
+        <w:rPr>
+          <w:rFonts w:ascii="Consolas" w:hAnsi="Consolas"/>
+          <w:lang w:val="en-US"/>
+        </w:rPr>
+        <w:t>A</w:t>
+      </w:r>
+      <w:r>
+        <w:rPr>
+          <w:rFonts w:ascii="Consolas" w:hAnsi="Consolas"/>
+        </w:rPr>
+        <w:t>, @</w:t>
+      </w:r>
+      <w:r>
+        <w:rPr>
+          <w:rFonts w:ascii="Consolas" w:hAnsi="Consolas"/>
+          <w:lang w:val="en-US"/>
+        </w:rPr>
+        <w:t>R</w:t>
+      </w:r>
+      <w:r>
+        <w:rPr>
+          <w:rFonts w:ascii="Consolas" w:hAnsi="Consolas"/>
+        </w:rPr>
+        <w:t>0</w:t>
+      </w:r>
+    </w:p>
+    <w:p>
+      <w:pPr>
+        <w:spacing w:after="0" w:line="240" w:lineRule="auto"/>
+        <w:ind w:firstLine="709"/>
+        <w:rPr>
+          <w:rFonts w:ascii="Consolas" w:hAnsi="Consolas"/>
+          <w:lang w:val="en-US"/>
+        </w:rPr>
+      </w:pPr>
+      <w:r>
+        <w:rPr>
+          <w:rFonts w:ascii="Consolas" w:hAnsi="Consolas"/>
+        </w:rPr>
+        <w:t xml:space="preserve">    </w:t>
+      </w:r>
+      <w:r>
+        <w:rPr>
+          <w:rFonts w:ascii="Consolas" w:hAnsi="Consolas"/>
+          <w:lang w:val="en-US"/>
+        </w:rPr>
+        <w:t>CLR C</w:t>
       </w:r>
     </w:p>
     <w:p>
@@ -2447,15 +2776,27 @@
         <w:ind w:firstLine="709"/>
         <w:rPr>
           <w:rFonts w:ascii="Consolas" w:hAnsi="Consolas"/>
-          <w:lang w:val="en-US"/>
-        </w:rPr>
-      </w:pPr>
-      <w:r>
-        <w:rPr>
-          <w:rFonts w:ascii="Consolas" w:hAnsi="Consolas"/>
-          <w:lang w:val="en-US"/>
-        </w:rPr>
-        <w:t xml:space="preserve">    SJMP SKIP</w:t>
+        </w:rPr>
+      </w:pPr>
+      <w:r>
+        <w:rPr>
+          <w:rFonts w:ascii="Consolas" w:hAnsi="Consolas"/>
+          <w:lang w:val="en-US"/>
+        </w:rPr>
+        <w:t xml:space="preserve">    SJMP</w:t>
+      </w:r>
+      <w:r>
+        <w:rPr>
+          <w:rFonts w:ascii="Consolas" w:hAnsi="Consolas"/>
+        </w:rPr>
+        <w:t xml:space="preserve"> </w:t>
+      </w:r>
+      <w:r>
+        <w:rPr>
+          <w:rFonts w:ascii="Consolas" w:hAnsi="Consolas"/>
+          <w:lang w:val="en-US"/>
+        </w:rPr>
+        <w:t>SKIP</w:t>
       </w:r>
     </w:p>
     <w:p>
@@ -3096,32 +3437,94 @@
         <w:ind w:firstLine="709"/>
         <w:rPr>
           <w:rFonts w:ascii="Consolas" w:hAnsi="Consolas"/>
-          <w:lang w:val="en-US"/>
-        </w:rPr>
-      </w:pPr>
-      <w:r>
-        <w:rPr>
-          <w:rFonts w:ascii="Consolas" w:hAnsi="Consolas"/>
-          <w:lang w:val="en-US"/>
-        </w:rPr>
-        <w:t>CHECK_RES:</w:t>
-      </w:r>
-    </w:p>
-    <w:p>
-      <w:pPr>
-        <w:spacing w:after="0" w:line="240" w:lineRule="auto"/>
-        <w:ind w:firstLine="709"/>
-        <w:rPr>
-          <w:rFonts w:ascii="Consolas" w:hAnsi="Consolas"/>
-          <w:lang w:val="en-US"/>
-        </w:rPr>
-      </w:pPr>
-      <w:r>
-        <w:rPr>
-          <w:rFonts w:ascii="Consolas" w:hAnsi="Consolas"/>
-          <w:lang w:val="en-US"/>
-        </w:rPr>
-        <w:t xml:space="preserve">    CJNE R3, #0FFH, GOOD</w:t>
+        </w:rPr>
+      </w:pPr>
+      <w:r>
+        <w:rPr>
+          <w:rFonts w:ascii="Consolas" w:hAnsi="Consolas"/>
+          <w:lang w:val="en-US"/>
+        </w:rPr>
+        <w:t>CHECK</w:t>
+      </w:r>
+      <w:r>
+        <w:rPr>
+          <w:rFonts w:ascii="Consolas" w:hAnsi="Consolas"/>
+        </w:rPr>
+        <w:t>_</w:t>
+      </w:r>
+      <w:r>
+        <w:rPr>
+          <w:rFonts w:ascii="Consolas" w:hAnsi="Consolas"/>
+          <w:lang w:val="en-US"/>
+        </w:rPr>
+        <w:t>RES</w:t>
+      </w:r>
+      <w:r>
+        <w:rPr>
+          <w:rFonts w:ascii="Consolas" w:hAnsi="Consolas"/>
+        </w:rPr>
+        <w:t>:</w:t>
+      </w:r>
+    </w:p>
+    <w:p>
+      <w:pPr>
+        <w:spacing w:after="0" w:line="240" w:lineRule="auto"/>
+        <w:ind w:firstLine="709"/>
+        <w:rPr>
+          <w:rFonts w:ascii="Consolas" w:hAnsi="Consolas"/>
+        </w:rPr>
+      </w:pPr>
+      <w:r>
+        <w:rPr>
+          <w:rFonts w:ascii="Consolas" w:hAnsi="Consolas"/>
+        </w:rPr>
+        <w:t xml:space="preserve">    </w:t>
+      </w:r>
+      <w:r>
+        <w:rPr>
+          <w:rFonts w:ascii="Consolas" w:hAnsi="Consolas"/>
+          <w:lang w:val="en-US"/>
+        </w:rPr>
+        <w:t>CJNE</w:t>
+      </w:r>
+      <w:r>
+        <w:rPr>
+          <w:rFonts w:ascii="Consolas" w:hAnsi="Consolas"/>
+        </w:rPr>
+        <w:t xml:space="preserve"> </w:t>
+      </w:r>
+      <w:r>
+        <w:rPr>
+          <w:rFonts w:ascii="Consolas" w:hAnsi="Consolas"/>
+          <w:lang w:val="en-US"/>
+        </w:rPr>
+        <w:t>R</w:t>
+      </w:r>
+      <w:r>
+        <w:rPr>
+          <w:rFonts w:ascii="Consolas" w:hAnsi="Consolas"/>
+        </w:rPr>
+        <w:t>3, #0</w:t>
+      </w:r>
+      <w:r>
+        <w:rPr>
+          <w:rFonts w:ascii="Consolas" w:hAnsi="Consolas"/>
+          <w:lang w:val="en-US"/>
+        </w:rPr>
+        <w:t>FFH</w:t>
+      </w:r>
+      <w:r>
+        <w:rPr>
+          <w:rFonts w:ascii="Consolas" w:hAnsi="Consolas"/>
+        </w:rPr>
+        <w:t xml:space="preserve">, </w:t>
+      </w:r>
+      <w:r>
+        <w:rPr>
+          <w:rFonts w:ascii="Consolas" w:hAnsi="Consolas"/>
+          <w:lang w:val="en-US"/>
+        </w:rPr>
+        <w:t>GOOD</w:t>
       </w:r>
     </w:p>
     <w:p>
@@ -4393,6 +4796,7 @@
       <w:r>
         <w:rPr>
           <w:rFonts w:ascii="Consolas" w:hAnsi="Consolas"/>
+          <w:lang w:val="en-US"/>
         </w:rPr>
         <w:t xml:space="preserve">    </w:t>
       </w:r>
@@ -4958,67 +5362,158 @@
       <w:pPr>
         <w:spacing w:after="0" w:line="240" w:lineRule="auto"/>
         <w:rPr>
-          <w:rFonts w:ascii="Times New Roman" w:eastAsia="Times New Roman" w:hAnsi="Times New Roman" w:cs="Times New Roman"/>
+          <w:rFonts w:ascii="Consolas" w:hAnsi="Consolas"/>
+        </w:rPr>
+      </w:pPr>
+      <w:r>
+        <w:rPr>
+          <w:rFonts w:ascii="Consolas" w:hAnsi="Consolas"/>
+          <w:lang w:val="en-US"/>
+        </w:rPr>
+        <w:t xml:space="preserve">    JMP GOOD         </w:t>
+      </w:r>
+      <w:proofErr w:type="gramStart"/>
+      <w:r>
+        <w:rPr>
+          <w:rFonts w:ascii="Consolas" w:hAnsi="Consolas"/>
+          <w:lang w:val="en-US"/>
+        </w:rPr>
+        <w:t xml:space="preserve">  ;</w:t>
+      </w:r>
+      <w:proofErr w:type="gramEnd"/>
+      <w:r>
+        <w:rPr>
+          <w:rFonts w:ascii="Consolas" w:hAnsi="Consolas"/>
+          <w:lang w:val="en-US"/>
+        </w:rPr>
+        <w:t xml:space="preserve"> infinite loop</w:t>
+      </w:r>
+    </w:p>
+    <w:p>
+      <w:pPr>
+        <w:spacing w:after="160" w:line="259" w:lineRule="auto"/>
+        <w:rPr>
+          <w:rFonts w:ascii="Times New Roman" w:hAnsi="Times New Roman" w:cs="Times New Roman"/>
           <w:b/>
+          <w:bCs/>
+          <w:sz w:val="28"/>
+          <w:szCs w:val="28"/>
+        </w:rPr>
+      </w:pPr>
+      <w:r>
+        <w:rPr>
+          <w:rFonts w:ascii="Times New Roman" w:hAnsi="Times New Roman" w:cs="Times New Roman"/>
+          <w:b/>
+          <w:bCs/>
+          <w:sz w:val="28"/>
+          <w:szCs w:val="28"/>
+        </w:rPr>
+        <w:br w:type="page"/>
+      </w:r>
+    </w:p>
+    <w:p>
+      <w:pPr>
+        <w:spacing w:after="0" w:line="360" w:lineRule="auto"/>
+        <w:ind w:firstLine="709"/>
+        <w:rPr>
+          <w:rFonts w:ascii="Times New Roman" w:hAnsi="Times New Roman" w:cs="Times New Roman"/>
+          <w:b/>
+          <w:bCs/>
+          <w:sz w:val="28"/>
+          <w:szCs w:val="28"/>
+        </w:rPr>
+      </w:pPr>
+      <w:r>
+        <w:rPr>
+          <w:rFonts w:ascii="Times New Roman" w:hAnsi="Times New Roman" w:cs="Times New Roman"/>
+          <w:b/>
+          <w:bCs/>
+          <w:sz w:val="28"/>
+          <w:szCs w:val="28"/>
+        </w:rPr>
+        <w:lastRenderedPageBreak/>
+        <w:t>Работа программы</w:t>
+      </w:r>
+    </w:p>
+    <w:p>
+      <w:pPr>
+        <w:spacing w:after="0" w:line="360" w:lineRule="auto"/>
+        <w:ind w:firstLine="709"/>
+        <w:jc w:val="center"/>
+        <w:rPr>
+          <w:rFonts w:ascii="Times New Roman" w:eastAsia="Times New Roman" w:hAnsi="Times New Roman" w:cs="Times New Roman"/>
+          <w:b/>
+          <w:bCs/>
+          <w:sz w:val="28"/>
+          <w:szCs w:val="28"/>
+          <w:lang w:eastAsia="ru-RU"/>
+        </w:rPr>
+      </w:pPr>
+      <w:r>
+        <w:rPr>
+          <w:rFonts w:ascii="Times New Roman" w:eastAsia="Times New Roman" w:hAnsi="Times New Roman" w:cs="Times New Roman"/>
+          <w:b/>
+          <w:bCs/>
           <w:sz w:val="28"/>
           <w:szCs w:val="28"/>
           <w:lang w:val="en-US" w:eastAsia="ru-RU"/>
         </w:rPr>
-      </w:pPr>
-      <w:r>
-        <w:rPr>
-          <w:rFonts w:ascii="Consolas" w:hAnsi="Consolas"/>
-          <w:lang w:val="en-US"/>
-        </w:rPr>
-        <w:t xml:space="preserve">    JMP GOOD         </w:t>
-      </w:r>
-      <w:proofErr w:type="gramStart"/>
-      <w:r>
-        <w:rPr>
-          <w:rFonts w:ascii="Consolas" w:hAnsi="Consolas"/>
-          <w:lang w:val="en-US"/>
-        </w:rPr>
-        <w:t xml:space="preserve">  ;</w:t>
-      </w:r>
-      <w:proofErr w:type="gramEnd"/>
-      <w:r>
-        <w:rPr>
-          <w:rFonts w:ascii="Consolas" w:hAnsi="Consolas"/>
-          <w:lang w:val="en-US"/>
-        </w:rPr>
-        <w:t xml:space="preserve"> infinite loop</w:t>
-      </w:r>
-      <w:r>
+        <w:drawing>
+          <wp:inline distT="0" distB="0" distL="0" distR="0" wp14:anchorId="2F7365B0" wp14:editId="49D442B5">
+            <wp:extent cx="5522026" cy="4142552"/>
+            <wp:effectExtent l="0" t="0" r="0" b="0"/>
+            <wp:docPr id="673141787" name="Рисунок 1"/>
+            <wp:cNvGraphicFramePr>
+              <a:graphicFrameLocks xmlns:a="http://schemas.openxmlformats.org/drawingml/2006/main" noChangeAspect="1"/>
+            </wp:cNvGraphicFramePr>
+            <a:graphic xmlns:a="http://schemas.openxmlformats.org/drawingml/2006/main">
+              <a:graphicData uri="http://schemas.openxmlformats.org/drawingml/2006/picture">
+                <pic:pic xmlns:pic="http://schemas.openxmlformats.org/drawingml/2006/picture">
+                  <pic:nvPicPr>
+                    <pic:cNvPr id="673141787" name=""/>
+                    <pic:cNvPicPr/>
+                  </pic:nvPicPr>
+                  <pic:blipFill>
+                    <a:blip r:embed="rId6"/>
+                    <a:stretch>
+                      <a:fillRect/>
+                    </a:stretch>
+                  </pic:blipFill>
+                  <pic:spPr>
+                    <a:xfrm>
+                      <a:off x="0" y="0"/>
+                      <a:ext cx="5525478" cy="4145141"/>
+                    </a:xfrm>
+                    <a:prstGeom prst="rect">
+                      <a:avLst/>
+                    </a:prstGeom>
+                  </pic:spPr>
+                </pic:pic>
+              </a:graphicData>
+            </a:graphic>
+          </wp:inline>
+        </w:drawing>
+      </w:r>
+    </w:p>
+    <w:p>
+      <w:pPr>
+        <w:ind w:firstLine="709"/>
         <w:rPr>
           <w:rFonts w:ascii="Times New Roman" w:eastAsia="Times New Roman" w:hAnsi="Times New Roman" w:cs="Times New Roman"/>
           <w:b/>
           <w:sz w:val="28"/>
           <w:szCs w:val="28"/>
-          <w:lang w:val="en-US" w:eastAsia="ru-RU"/>
-        </w:rPr>
-        <w:br w:type="page"/>
-      </w:r>
-    </w:p>
-    <w:p>
-      <w:pPr>
-        <w:ind w:firstLine="709"/>
+          <w:lang w:eastAsia="ru-RU"/>
+        </w:rPr>
+      </w:pPr>
+      <w:r>
         <w:rPr>
           <w:rFonts w:ascii="Times New Roman" w:eastAsia="Times New Roman" w:hAnsi="Times New Roman" w:cs="Times New Roman"/>
           <w:b/>
           <w:sz w:val="28"/>
           <w:szCs w:val="28"/>
-          <w:lang w:val="en-US" w:eastAsia="ru-RU"/>
-        </w:rPr>
-      </w:pPr>
-      <w:r>
-        <w:rPr>
-          <w:rFonts w:ascii="Times New Roman" w:eastAsia="Times New Roman" w:hAnsi="Times New Roman" w:cs="Times New Roman"/>
-          <w:b/>
-          <w:sz w:val="28"/>
-          <w:szCs w:val="28"/>
-          <w:lang w:eastAsia="ru-RU"/>
-        </w:rPr>
-        <w:lastRenderedPageBreak/>
+          <w:lang w:eastAsia="ru-RU"/>
+        </w:rPr>
         <w:t>Вывод</w:t>
       </w:r>
     </w:p>

</xml_diff>